<commit_message>
lesson 231 - saturday
</commit_message>
<xml_diff>
--- a/english_via_skype/solutions/doc/lesson_228_American expressions_edit.docx
+++ b/english_via_skype/solutions/doc/lesson_228_American expressions_edit.docx
@@ -57,19 +57,38 @@
         <w:rPr>
           <w:sz w:val="32"/>
           <w:szCs w:val="32"/>
-        </w:rPr>
-      </w:pPr>
-      <w:r>
-        <w:rPr>
-          <w:sz w:val="32"/>
-          <w:szCs w:val="32"/>
-        </w:rPr>
-        <w:t>We will ……………………..</w:t>
-      </w:r>
-      <w:r>
-        <w:rPr>
-          <w:sz w:val="32"/>
-          <w:szCs w:val="32"/>
+          <w:lang w:val="en-US"/>
+        </w:rPr>
+      </w:pPr>
+      <w:r>
+        <w:rPr>
+          <w:sz w:val="32"/>
+          <w:szCs w:val="32"/>
+          <w:lang w:val="en-US"/>
+        </w:rPr>
+        <w:t>We will …</w:t>
+      </w:r>
+      <w:r>
+        <w:rPr>
+          <w:sz w:val="32"/>
+          <w:szCs w:val="32"/>
+          <w:lang w:val="en-US"/>
+        </w:rPr>
+        <w:t>fast</w:t>
+      </w:r>
+      <w:r>
+        <w:rPr>
+          <w:sz w:val="32"/>
+          <w:szCs w:val="32"/>
+          <w:lang w:val="en-US"/>
+        </w:rPr>
+        <w:t>…………………..</w:t>
+      </w:r>
+      <w:r>
+        <w:rPr>
+          <w:sz w:val="32"/>
+          <w:szCs w:val="32"/>
+          <w:lang w:val="en-US"/>
         </w:rPr>
         <w:t xml:space="preserve"> </w:t>
       </w:r>
@@ -77,6 +96,7 @@
         <w:rPr>
           <w:sz w:val="32"/>
           <w:szCs w:val="32"/>
+          <w:lang w:val="en-US"/>
         </w:rPr>
         <w:t>track the project</w:t>
       </w:r>
@@ -154,7 +174,23 @@
           <w:szCs w:val="32"/>
           <w:lang w:val="en-US"/>
         </w:rPr>
-        <w:t>We ……………………….</w:t>
+        <w:t>We …</w:t>
+      </w:r>
+      <w:r>
+        <w:rPr>
+          <w:sz w:val="32"/>
+          <w:szCs w:val="32"/>
+          <w:lang w:val="en-US"/>
+        </w:rPr>
+        <w:t>run</w:t>
+      </w:r>
+      <w:r>
+        <w:rPr>
+          <w:sz w:val="32"/>
+          <w:szCs w:val="32"/>
+          <w:lang w:val="en-US"/>
+        </w:rPr>
+        <w:t>…………………….</w:t>
       </w:r>
       <w:r>
         <w:rPr>
@@ -232,7 +268,15 @@
           <w:szCs w:val="32"/>
           <w:lang w:val="en-US"/>
         </w:rPr>
-        <w:t>followers……</w:t>
+        <w:t>buzz</w:t>
+      </w:r>
+      <w:r>
+        <w:rPr>
+          <w:sz w:val="32"/>
+          <w:szCs w:val="32"/>
+          <w:lang w:val="en-US"/>
+        </w:rPr>
+        <w:t>……</w:t>
       </w:r>
       <w:r>
         <w:rPr>
@@ -332,7 +376,23 @@
           <w:szCs w:val="32"/>
           <w:lang w:val="en-US"/>
         </w:rPr>
-        <w:t>…………………………as they always emulate our ideas</w:t>
+        <w:t>…</w:t>
+      </w:r>
+      <w:r>
+        <w:rPr>
+          <w:sz w:val="32"/>
+          <w:szCs w:val="32"/>
+          <w:lang w:val="en-US"/>
+        </w:rPr>
+        <w:t>followers</w:t>
+      </w:r>
+      <w:r>
+        <w:rPr>
+          <w:sz w:val="32"/>
+          <w:szCs w:val="32"/>
+          <w:lang w:val="en-US"/>
+        </w:rPr>
+        <w:t>………………………as they always emulate our ideas</w:t>
       </w:r>
     </w:p>
     <w:p>
@@ -345,12 +405,14 @@
         <w:rPr>
           <w:sz w:val="32"/>
           <w:szCs w:val="32"/>
-        </w:rPr>
-      </w:pPr>
-      <w:r>
-        <w:rPr>
-          <w:sz w:val="32"/>
-          <w:szCs w:val="32"/>
+          <w:lang w:val="en-US"/>
+        </w:rPr>
+      </w:pPr>
+      <w:r>
+        <w:rPr>
+          <w:sz w:val="32"/>
+          <w:szCs w:val="32"/>
+          <w:lang w:val="en-US"/>
         </w:rPr>
         <w:t>Let’s …</w:t>
       </w:r>
@@ -358,15 +420,15 @@
         <w:rPr>
           <w:sz w:val="32"/>
           <w:szCs w:val="32"/>
+          <w:lang w:val="en-US"/>
         </w:rPr>
         <w:t>get</w:t>
       </w:r>
-      <w:bookmarkStart w:id="0" w:name="_GoBack"/>
-      <w:bookmarkEnd w:id="0"/>
-      <w:r>
-        <w:rPr>
-          <w:sz w:val="32"/>
-          <w:szCs w:val="32"/>
+      <w:r>
+        <w:rPr>
+          <w:sz w:val="32"/>
+          <w:szCs w:val="32"/>
+          <w:lang w:val="en-US"/>
         </w:rPr>
         <w:t>……………….</w:t>
       </w:r>
@@ -374,6 +436,7 @@
         <w:rPr>
           <w:sz w:val="32"/>
           <w:szCs w:val="32"/>
+          <w:lang w:val="en-US"/>
         </w:rPr>
         <w:t xml:space="preserve"> </w:t>
       </w:r>
@@ -381,6 +444,7 @@
         <w:rPr>
           <w:sz w:val="32"/>
           <w:szCs w:val="32"/>
+          <w:lang w:val="en-US"/>
         </w:rPr>
         <w:t xml:space="preserve">on with this idea </w:t>
       </w:r>
@@ -420,7 +484,25 @@
           <w:szCs w:val="32"/>
           <w:lang w:val="en-US"/>
         </w:rPr>
-        <w:t>the ………………………..</w:t>
+        <w:t>the …</w:t>
+      </w:r>
+      <w:r>
+        <w:rPr>
+          <w:sz w:val="32"/>
+          <w:szCs w:val="32"/>
+          <w:lang w:val="en-US"/>
+        </w:rPr>
+        <w:t>tune</w:t>
+      </w:r>
+      <w:bookmarkStart w:id="0" w:name="_GoBack"/>
+      <w:bookmarkEnd w:id="0"/>
+      <w:r>
+        <w:rPr>
+          <w:sz w:val="32"/>
+          <w:szCs w:val="32"/>
+          <w:lang w:val="en-US"/>
+        </w:rPr>
+        <w:t>……………………..</w:t>
       </w:r>
       <w:r>
         <w:rPr>

</xml_diff>